<commit_message>
Nother problem in R completed
</commit_message>
<xml_diff>
--- a/Unit 4 Homework/UNit_4_R_Code.docx
+++ b/Unit 4 Homework/UNit_4_R_Code.docx
@@ -52,360 +52,381 @@
     </w:p>
     <w:p>
       <w:pPr>
-        <w:pStyle w:val="Heading2"/>
-      </w:pPr>
-      <w:bookmarkStart w:id="21" w:name="r-markdown"/>
+        <w:pStyle w:val="Heading4"/>
+      </w:pPr>
+      <w:bookmarkStart w:id="21" w:name="problem-2b"/>
       <w:bookmarkEnd w:id="21"/>
       <w:r>
-        <w:t xml:space="preserve">R Markdown</w:t>
+        <w:t xml:space="preserve">Problem 2b</w:t>
       </w:r>
     </w:p>
     <w:p>
       <w:pPr>
-        <w:pStyle w:val="FirstParagraph"/>
-      </w:pPr>
-      <w:r>
-        <w:t xml:space="preserve">This is an R Markdown document. Markdown is a simple formatting syntax for authoring HTML, PDF, and MS Word documents. For more details on using R Markdown see</w:t>
-      </w:r>
-      <w:r>
-        <w:t xml:space="preserve"> </w:t>
-      </w:r>
-      <w:hyperlink r:id="rId22">
-        <w:r>
-          <w:rPr>
-            <w:rStyle w:val="Hyperlink"/>
-          </w:rPr>
-          <w:t xml:space="preserve">http://rmarkdown.rstudio.com</w:t>
-        </w:r>
-      </w:hyperlink>
-      <w:r>
-        <w:t xml:space="preserve">.</w:t>
+        <w:pStyle w:val="Heading5"/>
+      </w:pPr>
+      <w:bookmarkStart w:id="22" w:name="wilcoxon-rank-sum-test"/>
+      <w:bookmarkEnd w:id="22"/>
+      <w:r>
+        <w:t xml:space="preserve">Wilcoxon rank sum test</w:t>
       </w:r>
     </w:p>
     <w:p>
       <w:pPr>
-        <w:pStyle w:val="BodyText"/>
-      </w:pPr>
-      <w:r>
-        <w:t xml:space="preserve">When you click the</w:t>
-      </w:r>
-      <w:r>
+        <w:pStyle w:val="SourceCode"/>
+      </w:pPr>
+      <w:r>
+        <w:rPr>
+          <w:rStyle w:val="NormalTok"/>
+        </w:rPr>
+        <w:t xml:space="preserve">Logged =</w:t>
+      </w:r>
+      <w:r>
+        <w:rPr>
+          <w:rStyle w:val="StringTok"/>
+        </w:rPr>
         <w:t xml:space="preserve"> </w:t>
       </w:r>
       <w:r>
         <w:rPr>
-          <w:b/>
-        </w:rPr>
-        <w:t xml:space="preserve">Knit</w:t>
-      </w:r>
-      <w:r>
+          <w:rStyle w:val="KeywordTok"/>
+        </w:rPr>
+        <w:t xml:space="preserve">c</w:t>
+      </w:r>
+      <w:r>
+        <w:rPr>
+          <w:rStyle w:val="NormalTok"/>
+        </w:rPr>
+        <w:t xml:space="preserve">(</w:t>
+      </w:r>
+      <w:r>
+        <w:rPr>
+          <w:rStyle w:val="FloatTok"/>
+        </w:rPr>
+        <w:t xml:space="preserve">85.6</w:t>
+      </w:r>
+      <w:r>
+        <w:rPr>
+          <w:rStyle w:val="NormalTok"/>
+        </w:rPr>
+        <w:t xml:space="preserve"> ,</w:t>
+      </w:r>
+      <w:r>
+        <w:rPr>
+          <w:rStyle w:val="FloatTok"/>
+        </w:rPr>
+        <w:t xml:space="preserve">85.4</w:t>
+      </w:r>
+      <w:r>
+        <w:rPr>
+          <w:rStyle w:val="NormalTok"/>
+        </w:rPr>
+        <w:t xml:space="preserve"> ,</w:t>
+      </w:r>
+      <w:r>
+        <w:rPr>
+          <w:rStyle w:val="FloatTok"/>
+        </w:rPr>
+        <w:t xml:space="preserve">75.5</w:t>
+      </w:r>
+      <w:r>
+        <w:rPr>
+          <w:rStyle w:val="NormalTok"/>
+        </w:rPr>
+        <w:t xml:space="preserve"> ,</w:t>
+      </w:r>
+      <w:r>
+        <w:rPr>
+          <w:rStyle w:val="FloatTok"/>
+        </w:rPr>
+        <w:t xml:space="preserve">53.1</w:t>
+      </w:r>
+      <w:r>
+        <w:rPr>
+          <w:rStyle w:val="NormalTok"/>
+        </w:rPr>
+        <w:t xml:space="preserve"> ,</w:t>
+      </w:r>
+      <w:r>
+        <w:rPr>
+          <w:rStyle w:val="FloatTok"/>
+        </w:rPr>
+        <w:t xml:space="preserve">46.7</w:t>
+      </w:r>
+      <w:r>
+        <w:rPr>
+          <w:rStyle w:val="NormalTok"/>
+        </w:rPr>
+        <w:t xml:space="preserve"> ,</w:t>
+      </w:r>
+      <w:r>
+        <w:rPr>
+          <w:rStyle w:val="DecValTok"/>
+        </w:rPr>
+        <w:t xml:space="preserve">45</w:t>
+      </w:r>
+      <w:r>
+        <w:rPr>
+          <w:rStyle w:val="NormalTok"/>
+        </w:rPr>
+        <w:t xml:space="preserve"> ,</w:t>
+      </w:r>
+      <w:r>
+        <w:rPr>
+          <w:rStyle w:val="FloatTok"/>
+        </w:rPr>
+        <w:t xml:space="preserve">43.2</w:t>
+      </w:r>
+      <w:r>
+        <w:rPr>
+          <w:rStyle w:val="NormalTok"/>
+        </w:rPr>
+        <w:t xml:space="preserve"> ,</w:t>
+      </w:r>
+      <w:r>
+        <w:rPr>
+          <w:rStyle w:val="FloatTok"/>
+        </w:rPr>
+        <w:t xml:space="preserve">40.8</w:t>
+      </w:r>
+      <w:r>
+        <w:rPr>
+          <w:rStyle w:val="NormalTok"/>
+        </w:rPr>
+        <w:t xml:space="preserve"> ,</w:t>
+      </w:r>
+      <w:r>
+        <w:rPr>
+          <w:rStyle w:val="FloatTok"/>
+        </w:rPr>
+        <w:t xml:space="preserve">18.2</w:t>
+      </w:r>
+      <w:r>
+        <w:rPr>
+          <w:rStyle w:val="NormalTok"/>
+        </w:rPr>
+        <w:t xml:space="preserve">)</w:t>
+      </w:r>
+      <w:r>
+        <w:br w:type="textWrapping"/>
+      </w:r>
+      <w:r>
+        <w:rPr>
+          <w:rStyle w:val="NormalTok"/>
+        </w:rPr>
+        <w:t xml:space="preserve">Notlogged =</w:t>
+      </w:r>
+      <w:r>
+        <w:rPr>
+          <w:rStyle w:val="StringTok"/>
+        </w:rPr>
         <w:t xml:space="preserve"> </w:t>
       </w:r>
       <w:r>
-        <w:t xml:space="preserve">button a document will be generated that includes both content as well as the output of any embedded R code chunks within the document. You can embed an R code chunk like this:</w:t>
+        <w:rPr>
+          <w:rStyle w:val="KeywordTok"/>
+        </w:rPr>
+        <w:t xml:space="preserve">c</w:t>
+      </w:r>
+      <w:r>
+        <w:rPr>
+          <w:rStyle w:val="NormalTok"/>
+        </w:rPr>
+        <w:t xml:space="preserve">(</w:t>
+      </w:r>
+      <w:r>
+        <w:rPr>
+          <w:rStyle w:val="FloatTok"/>
+        </w:rPr>
+        <w:t xml:space="preserve">56.1</w:t>
+      </w:r>
+      <w:r>
+        <w:rPr>
+          <w:rStyle w:val="NormalTok"/>
+        </w:rPr>
+        <w:t xml:space="preserve"> ,</w:t>
+      </w:r>
+      <w:r>
+        <w:rPr>
+          <w:rStyle w:val="FloatTok"/>
+        </w:rPr>
+        <w:t xml:space="preserve">34.2</w:t>
+      </w:r>
+      <w:r>
+        <w:rPr>
+          <w:rStyle w:val="NormalTok"/>
+        </w:rPr>
+        <w:t xml:space="preserve"> ,</w:t>
+      </w:r>
+      <w:r>
+        <w:rPr>
+          <w:rStyle w:val="FloatTok"/>
+        </w:rPr>
+        <w:t xml:space="preserve">23.6</w:t>
+      </w:r>
+      <w:r>
+        <w:rPr>
+          <w:rStyle w:val="NormalTok"/>
+        </w:rPr>
+        <w:t xml:space="preserve"> ,</w:t>
+      </w:r>
+      <w:r>
+        <w:rPr>
+          <w:rStyle w:val="FloatTok"/>
+        </w:rPr>
+        <w:t xml:space="preserve">18.1</w:t>
+      </w:r>
+      <w:r>
+        <w:rPr>
+          <w:rStyle w:val="NormalTok"/>
+        </w:rPr>
+        <w:t xml:space="preserve"> ,</w:t>
+      </w:r>
+      <w:r>
+        <w:rPr>
+          <w:rStyle w:val="FloatTok"/>
+        </w:rPr>
+        <w:t xml:space="preserve">13.3</w:t>
+      </w:r>
+      <w:r>
+        <w:rPr>
+          <w:rStyle w:val="NormalTok"/>
+        </w:rPr>
+        <w:t xml:space="preserve"> ,</w:t>
+      </w:r>
+      <w:r>
+        <w:rPr>
+          <w:rStyle w:val="OperatorTok"/>
+        </w:rPr>
+        <w:t xml:space="preserve">-</w:t>
+      </w:r>
+      <w:r>
+        <w:rPr>
+          <w:rStyle w:val="FloatTok"/>
+        </w:rPr>
+        <w:t xml:space="preserve">8.1</w:t>
+      </w:r>
+      <w:r>
+        <w:rPr>
+          <w:rStyle w:val="NormalTok"/>
+        </w:rPr>
+        <w:t xml:space="preserve"> ,</w:t>
+      </w:r>
+      <w:r>
+        <w:rPr>
+          <w:rStyle w:val="OperatorTok"/>
+        </w:rPr>
+        <w:t xml:space="preserve">-</w:t>
+      </w:r>
+      <w:r>
+        <w:rPr>
+          <w:rStyle w:val="FloatTok"/>
+        </w:rPr>
+        <w:t xml:space="preserve">20.1</w:t>
+      </w:r>
+      <w:r>
+        <w:rPr>
+          <w:rStyle w:val="NormalTok"/>
+        </w:rPr>
+        <w:t xml:space="preserve">)</w:t>
+      </w:r>
+      <w:r>
+        <w:br w:type="textWrapping"/>
+      </w:r>
+      <w:r>
+        <w:rPr>
+          <w:rStyle w:val="KeywordTok"/>
+        </w:rPr>
+        <w:t xml:space="preserve">wilcox.test</w:t>
+      </w:r>
+      <w:r>
+        <w:rPr>
+          <w:rStyle w:val="NormalTok"/>
+        </w:rPr>
+        <w:t xml:space="preserve">(Logged,Notlogged, </w:t>
+      </w:r>
+      <w:r>
+        <w:rPr>
+          <w:rStyle w:val="DataTypeTok"/>
+        </w:rPr>
+        <w:t xml:space="preserve">correct=</w:t>
+      </w:r>
+      <w:r>
+        <w:rPr>
+          <w:rStyle w:val="OtherTok"/>
+        </w:rPr>
+        <w:t xml:space="preserve">TRUE</w:t>
+      </w:r>
+      <w:r>
+        <w:rPr>
+          <w:rStyle w:val="NormalTok"/>
+        </w:rPr>
+        <w:t xml:space="preserve">)</w:t>
       </w:r>
     </w:p>
     <w:p>
       <w:pPr>
-        <w:pStyle w:val="Heading5"/>
-      </w:pPr>
-      <w:bookmarkStart w:id="23" w:name="wilcoxon-rank-sum-test"/>
-      <w:bookmarkEnd w:id="23"/>
-      <w:r>
-        <w:t xml:space="preserve">Wilcoxon rank sum test</w:t>
+        <w:pStyle w:val="SourceCode"/>
+      </w:pPr>
+      <w:r>
+        <w:rPr>
+          <w:rStyle w:val="VerbatimChar"/>
+        </w:rPr>
+        <w:t xml:space="preserve">## </w:t>
+      </w:r>
+      <w:r>
+        <w:br w:type="textWrapping"/>
+      </w:r>
+      <w:r>
+        <w:rPr>
+          <w:rStyle w:val="VerbatimChar"/>
+        </w:rPr>
+        <w:t xml:space="preserve">##  Wilcoxon rank sum test</w:t>
+      </w:r>
+      <w:r>
+        <w:br w:type="textWrapping"/>
+      </w:r>
+      <w:r>
+        <w:rPr>
+          <w:rStyle w:val="VerbatimChar"/>
+        </w:rPr>
+        <w:t xml:space="preserve">## </w:t>
+      </w:r>
+      <w:r>
+        <w:br w:type="textWrapping"/>
+      </w:r>
+      <w:r>
+        <w:rPr>
+          <w:rStyle w:val="VerbatimChar"/>
+        </w:rPr>
+        <w:t xml:space="preserve">## data:  Logged and Notlogged</w:t>
+      </w:r>
+      <w:r>
+        <w:br w:type="textWrapping"/>
+      </w:r>
+      <w:r>
+        <w:rPr>
+          <w:rStyle w:val="VerbatimChar"/>
+        </w:rPr>
+        <w:t xml:space="preserve">## W = 55, p-value = 0.01154</w:t>
+      </w:r>
+      <w:r>
+        <w:br w:type="textWrapping"/>
+      </w:r>
+      <w:r>
+        <w:rPr>
+          <w:rStyle w:val="VerbatimChar"/>
+        </w:rPr>
+        <w:t xml:space="preserve">## alternative hypothesis: true location shift is not equal to 0</w:t>
       </w:r>
     </w:p>
     <w:p>
       <w:pPr>
-        <w:pStyle w:val="SourceCode"/>
-      </w:pPr>
-      <w:r>
-        <w:rPr>
-          <w:rStyle w:val="NormalTok"/>
-        </w:rPr>
-        <w:t xml:space="preserve">Logged =</w:t>
-      </w:r>
-      <w:r>
-        <w:rPr>
-          <w:rStyle w:val="StringTok"/>
-        </w:rPr>
-        <w:t xml:space="preserve"> </w:t>
-      </w:r>
-      <w:r>
-        <w:rPr>
-          <w:rStyle w:val="KeywordTok"/>
-        </w:rPr>
-        <w:t xml:space="preserve">c</w:t>
-      </w:r>
-      <w:r>
-        <w:rPr>
-          <w:rStyle w:val="NormalTok"/>
-        </w:rPr>
-        <w:t xml:space="preserve">(</w:t>
-      </w:r>
-      <w:r>
-        <w:rPr>
-          <w:rStyle w:val="FloatTok"/>
-        </w:rPr>
-        <w:t xml:space="preserve">85.6</w:t>
-      </w:r>
-      <w:r>
-        <w:rPr>
-          <w:rStyle w:val="NormalTok"/>
-        </w:rPr>
-        <w:t xml:space="preserve"> ,</w:t>
-      </w:r>
-      <w:r>
-        <w:rPr>
-          <w:rStyle w:val="FloatTok"/>
-        </w:rPr>
-        <w:t xml:space="preserve">85.4</w:t>
-      </w:r>
-      <w:r>
-        <w:rPr>
-          <w:rStyle w:val="NormalTok"/>
-        </w:rPr>
-        <w:t xml:space="preserve"> ,</w:t>
-      </w:r>
-      <w:r>
-        <w:rPr>
-          <w:rStyle w:val="FloatTok"/>
-        </w:rPr>
-        <w:t xml:space="preserve">75.5</w:t>
-      </w:r>
-      <w:r>
-        <w:rPr>
-          <w:rStyle w:val="NormalTok"/>
-        </w:rPr>
-        <w:t xml:space="preserve"> ,</w:t>
-      </w:r>
-      <w:r>
-        <w:rPr>
-          <w:rStyle w:val="FloatTok"/>
-        </w:rPr>
-        <w:t xml:space="preserve">53.1</w:t>
-      </w:r>
-      <w:r>
-        <w:rPr>
-          <w:rStyle w:val="NormalTok"/>
-        </w:rPr>
-        <w:t xml:space="preserve"> ,</w:t>
-      </w:r>
-      <w:r>
-        <w:rPr>
-          <w:rStyle w:val="FloatTok"/>
-        </w:rPr>
-        <w:t xml:space="preserve">46.7</w:t>
-      </w:r>
-      <w:r>
-        <w:rPr>
-          <w:rStyle w:val="NormalTok"/>
-        </w:rPr>
-        <w:t xml:space="preserve"> ,</w:t>
-      </w:r>
-      <w:r>
-        <w:rPr>
-          <w:rStyle w:val="DecValTok"/>
-        </w:rPr>
-        <w:t xml:space="preserve">45</w:t>
-      </w:r>
-      <w:r>
-        <w:rPr>
-          <w:rStyle w:val="NormalTok"/>
-        </w:rPr>
-        <w:t xml:space="preserve"> ,</w:t>
-      </w:r>
-      <w:r>
-        <w:rPr>
-          <w:rStyle w:val="FloatTok"/>
-        </w:rPr>
-        <w:t xml:space="preserve">43.2</w:t>
-      </w:r>
-      <w:r>
-        <w:rPr>
-          <w:rStyle w:val="NormalTok"/>
-        </w:rPr>
-        <w:t xml:space="preserve"> ,</w:t>
-      </w:r>
-      <w:r>
-        <w:rPr>
-          <w:rStyle w:val="FloatTok"/>
-        </w:rPr>
-        <w:t xml:space="preserve">40.8</w:t>
-      </w:r>
-      <w:r>
-        <w:rPr>
-          <w:rStyle w:val="NormalTok"/>
-        </w:rPr>
-        <w:t xml:space="preserve"> ,</w:t>
-      </w:r>
-      <w:r>
-        <w:rPr>
-          <w:rStyle w:val="FloatTok"/>
-        </w:rPr>
-        <w:t xml:space="preserve">18.2</w:t>
-      </w:r>
-      <w:r>
-        <w:rPr>
-          <w:rStyle w:val="NormalTok"/>
-        </w:rPr>
-        <w:t xml:space="preserve">)</w:t>
-      </w:r>
-      <w:r>
-        <w:br w:type="textWrapping"/>
-      </w:r>
-      <w:r>
-        <w:rPr>
-          <w:rStyle w:val="NormalTok"/>
-        </w:rPr>
-        <w:t xml:space="preserve">Notlogged =</w:t>
-      </w:r>
-      <w:r>
-        <w:rPr>
-          <w:rStyle w:val="StringTok"/>
-        </w:rPr>
-        <w:t xml:space="preserve"> </w:t>
-      </w:r>
-      <w:r>
-        <w:rPr>
-          <w:rStyle w:val="KeywordTok"/>
-        </w:rPr>
-        <w:t xml:space="preserve">c</w:t>
-      </w:r>
-      <w:r>
-        <w:rPr>
-          <w:rStyle w:val="NormalTok"/>
-        </w:rPr>
-        <w:t xml:space="preserve">(</w:t>
-      </w:r>
-      <w:r>
-        <w:rPr>
-          <w:rStyle w:val="FloatTok"/>
-        </w:rPr>
-        <w:t xml:space="preserve">56.1</w:t>
-      </w:r>
-      <w:r>
-        <w:rPr>
-          <w:rStyle w:val="NormalTok"/>
-        </w:rPr>
-        <w:t xml:space="preserve"> ,</w:t>
-      </w:r>
-      <w:r>
-        <w:rPr>
-          <w:rStyle w:val="FloatTok"/>
-        </w:rPr>
-        <w:t xml:space="preserve">34.2</w:t>
-      </w:r>
-      <w:r>
-        <w:rPr>
-          <w:rStyle w:val="NormalTok"/>
-        </w:rPr>
-        <w:t xml:space="preserve"> ,</w:t>
-      </w:r>
-      <w:r>
-        <w:rPr>
-          <w:rStyle w:val="FloatTok"/>
-        </w:rPr>
-        <w:t xml:space="preserve">23.6</w:t>
-      </w:r>
-      <w:r>
-        <w:rPr>
-          <w:rStyle w:val="NormalTok"/>
-        </w:rPr>
-        <w:t xml:space="preserve"> ,</w:t>
-      </w:r>
-      <w:r>
-        <w:rPr>
-          <w:rStyle w:val="FloatTok"/>
-        </w:rPr>
-        <w:t xml:space="preserve">18.1</w:t>
-      </w:r>
-      <w:r>
-        <w:rPr>
-          <w:rStyle w:val="NormalTok"/>
-        </w:rPr>
-        <w:t xml:space="preserve"> ,</w:t>
-      </w:r>
-      <w:r>
-        <w:rPr>
-          <w:rStyle w:val="FloatTok"/>
-        </w:rPr>
-        <w:t xml:space="preserve">13.3</w:t>
-      </w:r>
-      <w:r>
-        <w:rPr>
-          <w:rStyle w:val="NormalTok"/>
-        </w:rPr>
-        <w:t xml:space="preserve"> ,</w:t>
-      </w:r>
-      <w:r>
-        <w:rPr>
-          <w:rStyle w:val="OperatorTok"/>
-        </w:rPr>
-        <w:t xml:space="preserve">-</w:t>
-      </w:r>
-      <w:r>
-        <w:rPr>
-          <w:rStyle w:val="FloatTok"/>
-        </w:rPr>
-        <w:t xml:space="preserve">8.1</w:t>
-      </w:r>
-      <w:r>
-        <w:rPr>
-          <w:rStyle w:val="NormalTok"/>
-        </w:rPr>
-        <w:t xml:space="preserve"> ,</w:t>
-      </w:r>
-      <w:r>
-        <w:rPr>
-          <w:rStyle w:val="OperatorTok"/>
-        </w:rPr>
-        <w:t xml:space="preserve">-</w:t>
-      </w:r>
-      <w:r>
-        <w:rPr>
-          <w:rStyle w:val="FloatTok"/>
-        </w:rPr>
-        <w:t xml:space="preserve">20.1</w:t>
-      </w:r>
-      <w:r>
-        <w:rPr>
-          <w:rStyle w:val="NormalTok"/>
-        </w:rPr>
-        <w:t xml:space="preserve">)</w:t>
-      </w:r>
-      <w:r>
-        <w:br w:type="textWrapping"/>
-      </w:r>
-      <w:r>
-        <w:rPr>
-          <w:rStyle w:val="KeywordTok"/>
-        </w:rPr>
-        <w:t xml:space="preserve">wilcox.test</w:t>
-      </w:r>
-      <w:r>
-        <w:rPr>
-          <w:rStyle w:val="NormalTok"/>
-        </w:rPr>
-        <w:t xml:space="preserve">(Logged,Notlogged, </w:t>
-      </w:r>
-      <w:r>
-        <w:rPr>
-          <w:rStyle w:val="DataTypeTok"/>
-        </w:rPr>
-        <w:t xml:space="preserve">correct=</w:t>
-      </w:r>
-      <w:r>
-        <w:rPr>
-          <w:rStyle w:val="OtherTok"/>
-        </w:rPr>
-        <w:t xml:space="preserve">TRUE</w:t>
-      </w:r>
-      <w:r>
-        <w:rPr>
-          <w:rStyle w:val="NormalTok"/>
-        </w:rPr>
-        <w:t xml:space="preserve">)</w:t>
+        <w:pStyle w:val="Heading5"/>
+      </w:pPr>
+      <w:bookmarkStart w:id="23" w:name="calculate-confidence-interval"/>
+      <w:bookmarkEnd w:id="23"/>
+      <w:r>
+        <w:t xml:space="preserve">Calculate Confidence Interval</w:t>
       </w:r>
     </w:p>
     <w:p>
@@ -414,64 +435,74 @@
       </w:pPr>
       <w:r>
         <w:rPr>
-          <w:rStyle w:val="VerbatimChar"/>
-        </w:rPr>
-        <w:t xml:space="preserve">## </w:t>
-      </w:r>
-      <w:r>
-        <w:br w:type="textWrapping"/>
-      </w:r>
-      <w:r>
-        <w:rPr>
-          <w:rStyle w:val="VerbatimChar"/>
-        </w:rPr>
-        <w:t xml:space="preserve">##  Wilcoxon rank sum test</w:t>
-      </w:r>
-      <w:r>
-        <w:br w:type="textWrapping"/>
-      </w:r>
-      <w:r>
-        <w:rPr>
-          <w:rStyle w:val="VerbatimChar"/>
-        </w:rPr>
-        <w:t xml:space="preserve">## </w:t>
-      </w:r>
-      <w:r>
-        <w:br w:type="textWrapping"/>
-      </w:r>
-      <w:r>
-        <w:rPr>
-          <w:rStyle w:val="VerbatimChar"/>
-        </w:rPr>
-        <w:t xml:space="preserve">## data:  Logged and Notlogged</w:t>
-      </w:r>
-      <w:r>
-        <w:br w:type="textWrapping"/>
-      </w:r>
-      <w:r>
-        <w:rPr>
-          <w:rStyle w:val="VerbatimChar"/>
-        </w:rPr>
-        <w:t xml:space="preserve">## W = 55, p-value = 0.01154</w:t>
-      </w:r>
-      <w:r>
-        <w:br w:type="textWrapping"/>
-      </w:r>
-      <w:r>
-        <w:rPr>
-          <w:rStyle w:val="VerbatimChar"/>
-        </w:rPr>
-        <w:t xml:space="preserve">## alternative hypothesis: true location shift is not equal to 0</w:t>
+          <w:rStyle w:val="KeywordTok"/>
+        </w:rPr>
+        <w:t xml:space="preserve">sum</w:t>
+      </w:r>
+      <w:r>
+        <w:rPr>
+          <w:rStyle w:val="NormalTok"/>
+        </w:rPr>
+        <w:t xml:space="preserve">(</w:t>
+      </w:r>
+      <w:r>
+        <w:rPr>
+          <w:rStyle w:val="KeywordTok"/>
+        </w:rPr>
+        <w:t xml:space="preserve">rank</w:t>
+      </w:r>
+      <w:r>
+        <w:rPr>
+          <w:rStyle w:val="NormalTok"/>
+        </w:rPr>
+        <w:t xml:space="preserve">(</w:t>
+      </w:r>
+      <w:r>
+        <w:rPr>
+          <w:rStyle w:val="KeywordTok"/>
+        </w:rPr>
+        <w:t xml:space="preserve">c</w:t>
+      </w:r>
+      <w:r>
+        <w:rPr>
+          <w:rStyle w:val="NormalTok"/>
+        </w:rPr>
+        <w:t xml:space="preserve">(Logged,Notlogged))[</w:t>
+      </w:r>
+      <w:r>
+        <w:rPr>
+          <w:rStyle w:val="DecValTok"/>
+        </w:rPr>
+        <w:t xml:space="preserve">1</w:t>
+      </w:r>
+      <w:r>
+        <w:rPr>
+          <w:rStyle w:val="OperatorTok"/>
+        </w:rPr>
+        <w:t xml:space="preserve">:</w:t>
+      </w:r>
+      <w:r>
+        <w:rPr>
+          <w:rStyle w:val="DecValTok"/>
+        </w:rPr>
+        <w:t xml:space="preserve">9</w:t>
+      </w:r>
+      <w:r>
+        <w:rPr>
+          <w:rStyle w:val="NormalTok"/>
+        </w:rPr>
+        <w:t xml:space="preserve">])</w:t>
       </w:r>
     </w:p>
     <w:p>
       <w:pPr>
-        <w:pStyle w:val="Heading5"/>
-      </w:pPr>
-      <w:bookmarkStart w:id="24" w:name="calculate-confidence-interval"/>
-      <w:bookmarkEnd w:id="24"/>
-      <w:r>
-        <w:t xml:space="preserve">Calculate Confidence Interval</w:t>
+        <w:pStyle w:val="SourceCode"/>
+      </w:pPr>
+      <w:r>
+        <w:rPr>
+          <w:rStyle w:val="VerbatimChar"/>
+        </w:rPr>
+        <w:t xml:space="preserve">## [1] 100</w:t>
       </w:r>
     </w:p>
     <w:p>
@@ -518,7 +549,7 @@
         <w:rPr>
           <w:rStyle w:val="DecValTok"/>
         </w:rPr>
-        <w:t xml:space="preserve">1</w:t>
+        <w:t xml:space="preserve">10</w:t>
       </w:r>
       <w:r>
         <w:rPr>
@@ -530,13 +561,19 @@
         <w:rPr>
           <w:rStyle w:val="DecValTok"/>
         </w:rPr>
-        <w:t xml:space="preserve">9</w:t>
-      </w:r>
-      <w:r>
-        <w:rPr>
-          <w:rStyle w:val="NormalTok"/>
-        </w:rPr>
-        <w:t xml:space="preserve">])</w:t>
+        <w:t xml:space="preserve">16</w:t>
+      </w:r>
+      <w:r>
+        <w:rPr>
+          <w:rStyle w:val="NormalTok"/>
+        </w:rPr>
+        <w:t xml:space="preserve">]) </w:t>
+      </w:r>
+      <w:r>
+        <w:rPr>
+          <w:rStyle w:val="CommentTok"/>
+        </w:rPr>
+        <w:t xml:space="preserve">#Sum ranks not Logged</w:t>
       </w:r>
     </w:p>
     <w:p>
@@ -547,78 +584,17 @@
         <w:rPr>
           <w:rStyle w:val="VerbatimChar"/>
         </w:rPr>
-        <w:t xml:space="preserve">## [1] 100</w:t>
+        <w:t xml:space="preserve">## [1] 36</w:t>
       </w:r>
     </w:p>
     <w:p>
       <w:pPr>
-        <w:pStyle w:val="SourceCode"/>
-      </w:pPr>
-      <w:r>
-        <w:rPr>
-          <w:rStyle w:val="KeywordTok"/>
-        </w:rPr>
-        <w:t xml:space="preserve">sum</w:t>
-      </w:r>
-      <w:r>
-        <w:rPr>
-          <w:rStyle w:val="NormalTok"/>
-        </w:rPr>
-        <w:t xml:space="preserve">(</w:t>
-      </w:r>
-      <w:r>
-        <w:rPr>
-          <w:rStyle w:val="KeywordTok"/>
-        </w:rPr>
-        <w:t xml:space="preserve">rank</w:t>
-      </w:r>
-      <w:r>
-        <w:rPr>
-          <w:rStyle w:val="NormalTok"/>
-        </w:rPr>
-        <w:t xml:space="preserve">(</w:t>
-      </w:r>
-      <w:r>
-        <w:rPr>
-          <w:rStyle w:val="KeywordTok"/>
-        </w:rPr>
-        <w:t xml:space="preserve">c</w:t>
-      </w:r>
-      <w:r>
-        <w:rPr>
-          <w:rStyle w:val="NormalTok"/>
-        </w:rPr>
-        <w:t xml:space="preserve">(Logged,Notlogged))[</w:t>
-      </w:r>
-      <w:r>
-        <w:rPr>
-          <w:rStyle w:val="DecValTok"/>
-        </w:rPr>
-        <w:t xml:space="preserve">10</w:t>
-      </w:r>
-      <w:r>
-        <w:rPr>
-          <w:rStyle w:val="OperatorTok"/>
-        </w:rPr>
-        <w:t xml:space="preserve">:</w:t>
-      </w:r>
-      <w:r>
-        <w:rPr>
-          <w:rStyle w:val="DecValTok"/>
-        </w:rPr>
-        <w:t xml:space="preserve">16</w:t>
-      </w:r>
-      <w:r>
-        <w:rPr>
-          <w:rStyle w:val="NormalTok"/>
-        </w:rPr>
-        <w:t xml:space="preserve">]) </w:t>
-      </w:r>
-      <w:r>
-        <w:rPr>
-          <w:rStyle w:val="CommentTok"/>
-        </w:rPr>
-        <w:t xml:space="preserve">#Sum ranks not Logged</w:t>
+        <w:pStyle w:val="Heading4"/>
+      </w:pPr>
+      <w:bookmarkStart w:id="24" w:name="problem-3e"/>
+      <w:bookmarkEnd w:id="24"/>
+      <w:r>
+        <w:t xml:space="preserve">Problem 3e</w:t>
       </w:r>
     </w:p>
     <w:p>
@@ -627,114 +603,335 @@
       </w:pPr>
       <w:r>
         <w:rPr>
-          <w:rStyle w:val="VerbatimChar"/>
-        </w:rPr>
-        <w:t xml:space="preserve">## [1] 36</w:t>
+          <w:rStyle w:val="KeywordTok"/>
+        </w:rPr>
+        <w:t xml:space="preserve">library</w:t>
+      </w:r>
+      <w:r>
+        <w:rPr>
+          <w:rStyle w:val="NormalTok"/>
+        </w:rPr>
+        <w:t xml:space="preserve">(readr)</w:t>
+      </w:r>
+      <w:r>
+        <w:br w:type="textWrapping"/>
+      </w:r>
+      <w:r>
+        <w:rPr>
+          <w:rStyle w:val="NormalTok"/>
+        </w:rPr>
+        <w:t xml:space="preserve">EducationData &lt;-</w:t>
+      </w:r>
+      <w:r>
+        <w:rPr>
+          <w:rStyle w:val="StringTok"/>
+        </w:rPr>
+        <w:t xml:space="preserve"> </w:t>
+      </w:r>
+      <w:r>
+        <w:rPr>
+          <w:rStyle w:val="KeywordTok"/>
+        </w:rPr>
+        <w:t xml:space="preserve">read_csv</w:t>
+      </w:r>
+      <w:r>
+        <w:rPr>
+          <w:rStyle w:val="NormalTok"/>
+        </w:rPr>
+        <w:t xml:space="preserve">(</w:t>
+      </w:r>
+      <w:r>
+        <w:rPr>
+          <w:rStyle w:val="StringTok"/>
+        </w:rPr>
+        <w:t xml:space="preserve">"EducationData.csv"</w:t>
+      </w:r>
+      <w:r>
+        <w:rPr>
+          <w:rStyle w:val="NormalTok"/>
+        </w:rPr>
+        <w:t xml:space="preserve">, </w:t>
+      </w:r>
+      <w:r>
+        <w:br w:type="textWrapping"/>
+      </w:r>
+      <w:r>
+        <w:rPr>
+          <w:rStyle w:val="NormalTok"/>
+        </w:rPr>
+        <w:t xml:space="preserve">    </w:t>
+      </w:r>
+      <w:r>
+        <w:rPr>
+          <w:rStyle w:val="DataTypeTok"/>
+        </w:rPr>
+        <w:t xml:space="preserve">col_types =</w:t>
+      </w:r>
+      <w:r>
+        <w:rPr>
+          <w:rStyle w:val="NormalTok"/>
+        </w:rPr>
+        <w:t xml:space="preserve"> </w:t>
+      </w:r>
+      <w:r>
+        <w:rPr>
+          <w:rStyle w:val="KeywordTok"/>
+        </w:rPr>
+        <w:t xml:space="preserve">cols</w:t>
+      </w:r>
+      <w:r>
+        <w:rPr>
+          <w:rStyle w:val="NormalTok"/>
+        </w:rPr>
+        <w:t xml:space="preserve">(</w:t>
+      </w:r>
+      <w:r>
+        <w:rPr>
+          <w:rStyle w:val="DataTypeTok"/>
+        </w:rPr>
+        <w:t xml:space="preserve">Subject =</w:t>
+      </w:r>
+      <w:r>
+        <w:rPr>
+          <w:rStyle w:val="NormalTok"/>
+        </w:rPr>
+        <w:t xml:space="preserve"> </w:t>
+      </w:r>
+      <w:r>
+        <w:rPr>
+          <w:rStyle w:val="KeywordTok"/>
+        </w:rPr>
+        <w:t xml:space="preserve">col_skip</w:t>
+      </w:r>
+      <w:r>
+        <w:rPr>
+          <w:rStyle w:val="NormalTok"/>
+        </w:rPr>
+        <w:t xml:space="preserve">()))</w:t>
+      </w:r>
+      <w:r>
+        <w:br w:type="textWrapping"/>
+      </w:r>
+      <w:r>
+        <w:rPr>
+          <w:rStyle w:val="KeywordTok"/>
+        </w:rPr>
+        <w:t xml:space="preserve">t.test</w:t>
+      </w:r>
+      <w:r>
+        <w:rPr>
+          <w:rStyle w:val="NormalTok"/>
+        </w:rPr>
+        <w:t xml:space="preserve">(EducationData</w:t>
+      </w:r>
+      <w:r>
+        <w:rPr>
+          <w:rStyle w:val="OperatorTok"/>
+        </w:rPr>
+        <w:t xml:space="preserve">$</w:t>
+      </w:r>
+      <w:r>
+        <w:rPr>
+          <w:rStyle w:val="NormalTok"/>
+        </w:rPr>
+        <w:t xml:space="preserve">Income2005 </w:t>
+      </w:r>
+      <w:r>
+        <w:rPr>
+          <w:rStyle w:val="OperatorTok"/>
+        </w:rPr>
+        <w:t xml:space="preserve">~</w:t>
+      </w:r>
+      <w:r>
+        <w:rPr>
+          <w:rStyle w:val="StringTok"/>
+        </w:rPr>
+        <w:t xml:space="preserve"> </w:t>
+      </w:r>
+      <w:r>
+        <w:rPr>
+          <w:rStyle w:val="NormalTok"/>
+        </w:rPr>
+        <w:t xml:space="preserve">EducationData</w:t>
+      </w:r>
+      <w:r>
+        <w:rPr>
+          <w:rStyle w:val="OperatorTok"/>
+        </w:rPr>
+        <w:t xml:space="preserve">$</w:t>
+      </w:r>
+      <w:r>
+        <w:rPr>
+          <w:rStyle w:val="NormalTok"/>
+        </w:rPr>
+        <w:t xml:space="preserve">Educ, </w:t>
+      </w:r>
+      <w:r>
+        <w:rPr>
+          <w:rStyle w:val="DataTypeTok"/>
+        </w:rPr>
+        <w:t xml:space="preserve">data=</w:t>
+      </w:r>
+      <w:r>
+        <w:rPr>
+          <w:rStyle w:val="NormalTok"/>
+        </w:rPr>
+        <w:t xml:space="preserve">EducationData, </w:t>
+      </w:r>
+      <w:r>
+        <w:br w:type="textWrapping"/>
+      </w:r>
+      <w:r>
+        <w:rPr>
+          <w:rStyle w:val="NormalTok"/>
+        </w:rPr>
+        <w:t xml:space="preserve">       </w:t>
+      </w:r>
+      <w:r>
+        <w:rPr>
+          <w:rStyle w:val="DataTypeTok"/>
+        </w:rPr>
+        <w:t xml:space="preserve">var.equal=</w:t>
+      </w:r>
+      <w:r>
+        <w:rPr>
+          <w:rStyle w:val="OtherTok"/>
+        </w:rPr>
+        <w:t xml:space="preserve">FALSE</w:t>
+      </w:r>
+      <w:r>
+        <w:rPr>
+          <w:rStyle w:val="NormalTok"/>
+        </w:rPr>
+        <w:t xml:space="preserve">,</w:t>
+      </w:r>
+      <w:r>
+        <w:br w:type="textWrapping"/>
+      </w:r>
+      <w:r>
+        <w:rPr>
+          <w:rStyle w:val="NormalTok"/>
+        </w:rPr>
+        <w:t xml:space="preserve">       </w:t>
+      </w:r>
+      <w:r>
+        <w:rPr>
+          <w:rStyle w:val="DataTypeTok"/>
+        </w:rPr>
+        <w:t xml:space="preserve">conf.level=</w:t>
+      </w:r>
+      <w:r>
+        <w:rPr>
+          <w:rStyle w:val="FloatTok"/>
+        </w:rPr>
+        <w:t xml:space="preserve">0.95</w:t>
+      </w:r>
+      <w:r>
+        <w:rPr>
+          <w:rStyle w:val="NormalTok"/>
+        </w:rPr>
+        <w:t xml:space="preserve">)</w:t>
       </w:r>
     </w:p>
     <w:p>
       <w:pPr>
-        <w:pStyle w:val="Heading2"/>
-      </w:pPr>
-      <w:bookmarkStart w:id="25" w:name="including-plots"/>
-      <w:bookmarkEnd w:id="25"/>
-      <w:r>
-        <w:t xml:space="preserve">Including Plots</w:t>
-      </w:r>
-    </w:p>
-    <w:p>
-      <w:pPr>
-        <w:pStyle w:val="FirstParagraph"/>
-      </w:pPr>
-      <w:r>
-        <w:t xml:space="preserve">You can also embed plots, for example:</w:t>
-      </w:r>
-    </w:p>
-    <w:p>
-      <w:pPr>
         <w:pStyle w:val="SourceCode"/>
       </w:pPr>
       <w:r>
         <w:rPr>
-          <w:rStyle w:val="KeywordTok"/>
-        </w:rPr>
-        <w:t xml:space="preserve">plot</w:t>
-      </w:r>
-      <w:r>
-        <w:rPr>
-          <w:rStyle w:val="NormalTok"/>
-        </w:rPr>
-        <w:t xml:space="preserve">(pressure)</w:t>
-      </w:r>
-    </w:p>
-    <w:p>
-      <w:pPr>
-        <w:pStyle w:val="FirstParagraph"/>
-      </w:pPr>
-      <w:r>
-        <w:drawing>
-          <wp:inline>
-            <wp:extent cx="4620126" cy="3696101"/>
-            <wp:effectExtent b="0" l="0" r="0" t="0"/>
-            <wp:docPr descr="" title="" id="1" name="Picture"/>
-            <a:graphic>
-              <a:graphicData uri="http://schemas.openxmlformats.org/drawingml/2006/picture">
-                <pic:pic>
-                  <pic:nvPicPr>
-                    <pic:cNvPr descr="UNit_4_R_Code_files/figure-docx/unnamed-chunk-3-1.png" id="0" name="Picture"/>
-                    <pic:cNvPicPr>
-                      <a:picLocks noChangeArrowheads="1" noChangeAspect="1"/>
-                    </pic:cNvPicPr>
-                  </pic:nvPicPr>
-                  <pic:blipFill>
-                    <a:blip r:embed="rId26"/>
-                    <a:stretch>
-                      <a:fillRect/>
-                    </a:stretch>
-                  </pic:blipFill>
-                  <pic:spPr bwMode="auto">
-                    <a:xfrm>
-                      <a:off x="0" y="0"/>
-                      <a:ext cx="4620126" cy="3696101"/>
-                    </a:xfrm>
-                    <a:prstGeom prst="rect">
-                      <a:avLst/>
-                    </a:prstGeom>
-                    <a:noFill/>
-                    <a:ln w="9525">
-                      <a:noFill/>
-                      <a:headEnd/>
-                      <a:tailEnd/>
-                    </a:ln>
-                  </pic:spPr>
-                </pic:pic>
-              </a:graphicData>
-            </a:graphic>
-          </wp:inline>
-        </w:drawing>
-      </w:r>
-    </w:p>
-    <w:p>
-      <w:pPr>
-        <w:pStyle w:val="BodyText"/>
-      </w:pPr>
-      <w:r>
-        <w:t xml:space="preserve">Note that the</w:t>
-      </w:r>
-      <w:r>
-        <w:t xml:space="preserve"> </w:t>
-      </w:r>
-      <w:r>
-        <w:rPr>
           <w:rStyle w:val="VerbatimChar"/>
         </w:rPr>
-        <w:t xml:space="preserve">echo = FALSE</w:t>
-      </w:r>
-      <w:r>
-        <w:t xml:space="preserve"> </w:t>
-      </w:r>
-      <w:r>
-        <w:t xml:space="preserve">parameter was added to the code chunk to prevent printing of the R code that generated the plot.</w:t>
+        <w:t xml:space="preserve">## </w:t>
+      </w:r>
+      <w:r>
+        <w:br w:type="textWrapping"/>
+      </w:r>
+      <w:r>
+        <w:rPr>
+          <w:rStyle w:val="VerbatimChar"/>
+        </w:rPr>
+        <w:t xml:space="preserve">##  Welch Two Sample t-test</w:t>
+      </w:r>
+      <w:r>
+        <w:br w:type="textWrapping"/>
+      </w:r>
+      <w:r>
+        <w:rPr>
+          <w:rStyle w:val="VerbatimChar"/>
+        </w:rPr>
+        <w:t xml:space="preserve">## </w:t>
+      </w:r>
+      <w:r>
+        <w:br w:type="textWrapping"/>
+      </w:r>
+      <w:r>
+        <w:rPr>
+          <w:rStyle w:val="VerbatimChar"/>
+        </w:rPr>
+        <w:t xml:space="preserve">## data:  EducationData$Income2005 by EducationData$Educ</w:t>
+      </w:r>
+      <w:r>
+        <w:br w:type="textWrapping"/>
+      </w:r>
+      <w:r>
+        <w:rPr>
+          <w:rStyle w:val="VerbatimChar"/>
+        </w:rPr>
+        <w:t xml:space="preserve">## t = -9.9827, df = 473.85, p-value &lt; 2.2e-16</w:t>
+      </w:r>
+      <w:r>
+        <w:br w:type="textWrapping"/>
+      </w:r>
+      <w:r>
+        <w:rPr>
+          <w:rStyle w:val="VerbatimChar"/>
+        </w:rPr>
+        <w:t xml:space="preserve">## alternative hypothesis: true difference in means is not equal to 0</w:t>
+      </w:r>
+      <w:r>
+        <w:br w:type="textWrapping"/>
+      </w:r>
+      <w:r>
+        <w:rPr>
+          <w:rStyle w:val="VerbatimChar"/>
+        </w:rPr>
+        <w:t xml:space="preserve">## 95 percent confidence interval:</w:t>
+      </w:r>
+      <w:r>
+        <w:br w:type="textWrapping"/>
+      </w:r>
+      <w:r>
+        <w:rPr>
+          <w:rStyle w:val="VerbatimChar"/>
+        </w:rPr>
+        <w:t xml:space="preserve">##  -39653.77 -26610.39</w:t>
+      </w:r>
+      <w:r>
+        <w:br w:type="textWrapping"/>
+      </w:r>
+      <w:r>
+        <w:rPr>
+          <w:rStyle w:val="VerbatimChar"/>
+        </w:rPr>
+        <w:t xml:space="preserve">## sample estimates:</w:t>
+      </w:r>
+      <w:r>
+        <w:br w:type="textWrapping"/>
+      </w:r>
+      <w:r>
+        <w:rPr>
+          <w:rStyle w:val="VerbatimChar"/>
+        </w:rPr>
+        <w:t xml:space="preserve">## mean in group 12 mean in group 16 </w:t>
+      </w:r>
+      <w:r>
+        <w:br w:type="textWrapping"/>
+      </w:r>
+      <w:r>
+        <w:rPr>
+          <w:rStyle w:val="VerbatimChar"/>
+        </w:rPr>
+        <w:t xml:space="preserve">##         36864.90         69996.97</w:t>
       </w:r>
     </w:p>
     <w:sectPr/>
@@ -845,7 +1042,7 @@
     </w:lvl>
   </w:abstractNum>
   <w:abstractNum w:abstractNumId="990">
-    <w:nsid w:val="42443d89"/>
+    <w:nsid w:val="8415e05f"/>
     <w:multiLevelType w:val="multilevel"/>
     <w:lvl w:ilvl="0">
       <w:numFmt w:val="bullet"/>

</xml_diff>

<commit_message>
Finished Stats HW zomfg that was a lot of work
</commit_message>
<xml_diff>
--- a/Unit 4 Homework/UNit_4_R_Code.docx
+++ b/Unit 4 Homework/UNit_4_R_Code.docx
@@ -932,6 +932,813 @@
           <w:rStyle w:val="VerbatimChar"/>
         </w:rPr>
         <w:t xml:space="preserve">##         36864.90         69996.97</w:t>
+      </w:r>
+    </w:p>
+    <w:p>
+      <w:pPr>
+        <w:pStyle w:val="Heading4"/>
+      </w:pPr>
+      <w:bookmarkStart w:id="25" w:name="problem-5e"/>
+      <w:bookmarkEnd w:id="25"/>
+      <w:r>
+        <w:t xml:space="preserve">Problem 5e</w:t>
+      </w:r>
+    </w:p>
+    <w:p>
+      <w:pPr>
+        <w:pStyle w:val="SourceCode"/>
+      </w:pPr>
+      <w:r>
+        <w:rPr>
+          <w:rStyle w:val="NormalTok"/>
+        </w:rPr>
+        <w:t xml:space="preserve">## Two-sample test.</w:t>
+      </w:r>
+      <w:r>
+        <w:br w:type="textWrapping"/>
+      </w:r>
+      <w:r>
+        <w:rPr>
+          <w:rStyle w:val="NormalTok"/>
+        </w:rPr>
+        <w:t xml:space="preserve">## Hollander &amp; Wolfe (1973), 69f.</w:t>
+      </w:r>
+      <w:r>
+        <w:br w:type="textWrapping"/>
+      </w:r>
+      <w:r>
+        <w:rPr>
+          <w:rStyle w:val="NormalTok"/>
+        </w:rPr>
+        <w:t xml:space="preserve">## Permeability constants of the human chorioamnion (a placental</w:t>
+      </w:r>
+      <w:r>
+        <w:br w:type="textWrapping"/>
+      </w:r>
+      <w:r>
+        <w:rPr>
+          <w:rStyle w:val="NormalTok"/>
+        </w:rPr>
+        <w:t xml:space="preserve">##  membrane) at term (x) and between 12 to 26 weeks gestational</w:t>
+      </w:r>
+      <w:r>
+        <w:br w:type="textWrapping"/>
+      </w:r>
+      <w:r>
+        <w:rPr>
+          <w:rStyle w:val="NormalTok"/>
+        </w:rPr>
+        <w:t xml:space="preserve">##  age (y).  The alternative of interest is greater permeability</w:t>
+      </w:r>
+      <w:r>
+        <w:br w:type="textWrapping"/>
+      </w:r>
+      <w:r>
+        <w:rPr>
+          <w:rStyle w:val="NormalTok"/>
+        </w:rPr>
+        <w:t xml:space="preserve">##  of the human chorioamnion for the term pregnancy.</w:t>
+      </w:r>
+      <w:r>
+        <w:br w:type="textWrapping"/>
+      </w:r>
+      <w:r>
+        <w:rPr>
+          <w:rStyle w:val="NormalTok"/>
+        </w:rPr>
+        <w:t xml:space="preserve">x &lt;-</w:t>
+      </w:r>
+      <w:r>
+        <w:rPr>
+          <w:rStyle w:val="StringTok"/>
+        </w:rPr>
+        <w:t xml:space="preserve"> </w:t>
+      </w:r>
+      <w:r>
+        <w:rPr>
+          <w:rStyle w:val="KeywordTok"/>
+        </w:rPr>
+        <w:t xml:space="preserve">c</w:t>
+      </w:r>
+      <w:r>
+        <w:rPr>
+          <w:rStyle w:val="NormalTok"/>
+        </w:rPr>
+        <w:t xml:space="preserve">(</w:t>
+      </w:r>
+      <w:r>
+        <w:rPr>
+          <w:rStyle w:val="DecValTok"/>
+        </w:rPr>
+        <w:t xml:space="preserve">85</w:t>
+      </w:r>
+      <w:r>
+        <w:rPr>
+          <w:rStyle w:val="NormalTok"/>
+        </w:rPr>
+        <w:t xml:space="preserve"> ,</w:t>
+      </w:r>
+      <w:r>
+        <w:rPr>
+          <w:rStyle w:val="DecValTok"/>
+        </w:rPr>
+        <w:t xml:space="preserve">70</w:t>
+      </w:r>
+      <w:r>
+        <w:rPr>
+          <w:rStyle w:val="NormalTok"/>
+        </w:rPr>
+        <w:t xml:space="preserve"> ,</w:t>
+      </w:r>
+      <w:r>
+        <w:rPr>
+          <w:rStyle w:val="DecValTok"/>
+        </w:rPr>
+        <w:t xml:space="preserve">40</w:t>
+      </w:r>
+      <w:r>
+        <w:rPr>
+          <w:rStyle w:val="NormalTok"/>
+        </w:rPr>
+        <w:t xml:space="preserve"> ,</w:t>
+      </w:r>
+      <w:r>
+        <w:rPr>
+          <w:rStyle w:val="DecValTok"/>
+        </w:rPr>
+        <w:t xml:space="preserve">65</w:t>
+      </w:r>
+      <w:r>
+        <w:rPr>
+          <w:rStyle w:val="NormalTok"/>
+        </w:rPr>
+        <w:t xml:space="preserve"> ,</w:t>
+      </w:r>
+      <w:r>
+        <w:rPr>
+          <w:rStyle w:val="DecValTok"/>
+        </w:rPr>
+        <w:t xml:space="preserve">80</w:t>
+      </w:r>
+      <w:r>
+        <w:rPr>
+          <w:rStyle w:val="NormalTok"/>
+        </w:rPr>
+        <w:t xml:space="preserve"> ,</w:t>
+      </w:r>
+      <w:r>
+        <w:rPr>
+          <w:rStyle w:val="DecValTok"/>
+        </w:rPr>
+        <w:t xml:space="preserve">75</w:t>
+      </w:r>
+      <w:r>
+        <w:rPr>
+          <w:rStyle w:val="NormalTok"/>
+        </w:rPr>
+        <w:t xml:space="preserve"> ,</w:t>
+      </w:r>
+      <w:r>
+        <w:rPr>
+          <w:rStyle w:val="DecValTok"/>
+        </w:rPr>
+        <w:t xml:space="preserve">55</w:t>
+      </w:r>
+      <w:r>
+        <w:rPr>
+          <w:rStyle w:val="NormalTok"/>
+        </w:rPr>
+        <w:t xml:space="preserve"> ,</w:t>
+      </w:r>
+      <w:r>
+        <w:rPr>
+          <w:rStyle w:val="DecValTok"/>
+        </w:rPr>
+        <w:t xml:space="preserve">20</w:t>
+      </w:r>
+      <w:r>
+        <w:rPr>
+          <w:rStyle w:val="NormalTok"/>
+        </w:rPr>
+        <w:t xml:space="preserve"> ,</w:t>
+      </w:r>
+      <w:r>
+        <w:rPr>
+          <w:rStyle w:val="DecValTok"/>
+        </w:rPr>
+        <w:t xml:space="preserve">70</w:t>
+      </w:r>
+      <w:r>
+        <w:rPr>
+          <w:rStyle w:val="NormalTok"/>
+        </w:rPr>
+        <w:t xml:space="preserve">)</w:t>
+      </w:r>
+      <w:r>
+        <w:br w:type="textWrapping"/>
+      </w:r>
+      <w:r>
+        <w:rPr>
+          <w:rStyle w:val="NormalTok"/>
+        </w:rPr>
+        <w:t xml:space="preserve">y &lt;-</w:t>
+      </w:r>
+      <w:r>
+        <w:rPr>
+          <w:rStyle w:val="StringTok"/>
+        </w:rPr>
+        <w:t xml:space="preserve"> </w:t>
+      </w:r>
+      <w:r>
+        <w:rPr>
+          <w:rStyle w:val="KeywordTok"/>
+        </w:rPr>
+        <w:t xml:space="preserve">c</w:t>
+      </w:r>
+      <w:r>
+        <w:rPr>
+          <w:rStyle w:val="NormalTok"/>
+        </w:rPr>
+        <w:t xml:space="preserve">(</w:t>
+      </w:r>
+      <w:r>
+        <w:rPr>
+          <w:rStyle w:val="DecValTok"/>
+        </w:rPr>
+        <w:t xml:space="preserve">75</w:t>
+      </w:r>
+      <w:r>
+        <w:rPr>
+          <w:rStyle w:val="NormalTok"/>
+        </w:rPr>
+        <w:t xml:space="preserve"> ,</w:t>
+      </w:r>
+      <w:r>
+        <w:rPr>
+          <w:rStyle w:val="DecValTok"/>
+        </w:rPr>
+        <w:t xml:space="preserve">50</w:t>
+      </w:r>
+      <w:r>
+        <w:rPr>
+          <w:rStyle w:val="NormalTok"/>
+        </w:rPr>
+        <w:t xml:space="preserve"> ,</w:t>
+      </w:r>
+      <w:r>
+        <w:rPr>
+          <w:rStyle w:val="DecValTok"/>
+        </w:rPr>
+        <w:t xml:space="preserve">50</w:t>
+      </w:r>
+      <w:r>
+        <w:rPr>
+          <w:rStyle w:val="NormalTok"/>
+        </w:rPr>
+        <w:t xml:space="preserve"> ,</w:t>
+      </w:r>
+      <w:r>
+        <w:rPr>
+          <w:rStyle w:val="DecValTok"/>
+        </w:rPr>
+        <w:t xml:space="preserve">40</w:t>
+      </w:r>
+      <w:r>
+        <w:rPr>
+          <w:rStyle w:val="NormalTok"/>
+        </w:rPr>
+        <w:t xml:space="preserve"> ,</w:t>
+      </w:r>
+      <w:r>
+        <w:rPr>
+          <w:rStyle w:val="DecValTok"/>
+        </w:rPr>
+        <w:t xml:space="preserve">20</w:t>
+      </w:r>
+      <w:r>
+        <w:rPr>
+          <w:rStyle w:val="NormalTok"/>
+        </w:rPr>
+        <w:t xml:space="preserve"> ,</w:t>
+      </w:r>
+      <w:r>
+        <w:rPr>
+          <w:rStyle w:val="DecValTok"/>
+        </w:rPr>
+        <w:t xml:space="preserve">65</w:t>
+      </w:r>
+      <w:r>
+        <w:rPr>
+          <w:rStyle w:val="NormalTok"/>
+        </w:rPr>
+        <w:t xml:space="preserve"> ,</w:t>
+      </w:r>
+      <w:r>
+        <w:rPr>
+          <w:rStyle w:val="DecValTok"/>
+        </w:rPr>
+        <w:t xml:space="preserve">40</w:t>
+      </w:r>
+      <w:r>
+        <w:rPr>
+          <w:rStyle w:val="NormalTok"/>
+        </w:rPr>
+        <w:t xml:space="preserve"> ,</w:t>
+      </w:r>
+      <w:r>
+        <w:rPr>
+          <w:rStyle w:val="DecValTok"/>
+        </w:rPr>
+        <w:t xml:space="preserve">25</w:t>
+      </w:r>
+      <w:r>
+        <w:rPr>
+          <w:rStyle w:val="NormalTok"/>
+        </w:rPr>
+        <w:t xml:space="preserve"> ,</w:t>
+      </w:r>
+      <w:r>
+        <w:rPr>
+          <w:rStyle w:val="DecValTok"/>
+        </w:rPr>
+        <w:t xml:space="preserve">30</w:t>
+      </w:r>
+      <w:r>
+        <w:rPr>
+          <w:rStyle w:val="NormalTok"/>
+        </w:rPr>
+        <w:t xml:space="preserve">)</w:t>
+      </w:r>
+      <w:r>
+        <w:br w:type="textWrapping"/>
+      </w:r>
+      <w:r>
+        <w:rPr>
+          <w:rStyle w:val="KeywordTok"/>
+        </w:rPr>
+        <w:t xml:space="preserve">wilcox.test</w:t>
+      </w:r>
+      <w:r>
+        <w:rPr>
+          <w:rStyle w:val="NormalTok"/>
+        </w:rPr>
+        <w:t xml:space="preserve">(x, y, </w:t>
+      </w:r>
+      <w:r>
+        <w:rPr>
+          <w:rStyle w:val="DataTypeTok"/>
+        </w:rPr>
+        <w:t xml:space="preserve">alternative =</w:t>
+      </w:r>
+      <w:r>
+        <w:rPr>
+          <w:rStyle w:val="NormalTok"/>
+        </w:rPr>
+        <w:t xml:space="preserve"> </w:t>
+      </w:r>
+      <w:r>
+        <w:rPr>
+          <w:rStyle w:val="StringTok"/>
+        </w:rPr>
+        <w:t xml:space="preserve">"g"</w:t>
+      </w:r>
+      <w:r>
+        <w:rPr>
+          <w:rStyle w:val="NormalTok"/>
+        </w:rPr>
+        <w:t xml:space="preserve">)    </w:t>
+      </w:r>
+    </w:p>
+    <w:p>
+      <w:pPr>
+        <w:pStyle w:val="SourceCode"/>
+      </w:pPr>
+      <w:r>
+        <w:rPr>
+          <w:rStyle w:val="VerbatimChar"/>
+        </w:rPr>
+        <w:t xml:space="preserve">## Warning in wilcox.test.default(x, y, alternative = "g"): cannot compute</w:t>
+      </w:r>
+      <w:r>
+        <w:br w:type="textWrapping"/>
+      </w:r>
+      <w:r>
+        <w:rPr>
+          <w:rStyle w:val="VerbatimChar"/>
+        </w:rPr>
+        <w:t xml:space="preserve">## exact p-value with ties</w:t>
+      </w:r>
+    </w:p>
+    <w:p>
+      <w:pPr>
+        <w:pStyle w:val="SourceCode"/>
+      </w:pPr>
+      <w:r>
+        <w:rPr>
+          <w:rStyle w:val="VerbatimChar"/>
+        </w:rPr>
+        <w:t xml:space="preserve">## </w:t>
+      </w:r>
+      <w:r>
+        <w:br w:type="textWrapping"/>
+      </w:r>
+      <w:r>
+        <w:rPr>
+          <w:rStyle w:val="VerbatimChar"/>
+        </w:rPr>
+        <w:t xml:space="preserve">##  Wilcoxon rank sum test with continuity correction</w:t>
+      </w:r>
+      <w:r>
+        <w:br w:type="textWrapping"/>
+      </w:r>
+      <w:r>
+        <w:rPr>
+          <w:rStyle w:val="VerbatimChar"/>
+        </w:rPr>
+        <w:t xml:space="preserve">## </w:t>
+      </w:r>
+      <w:r>
+        <w:br w:type="textWrapping"/>
+      </w:r>
+      <w:r>
+        <w:rPr>
+          <w:rStyle w:val="VerbatimChar"/>
+        </w:rPr>
+        <w:t xml:space="preserve">## data:  x and y</w:t>
+      </w:r>
+      <w:r>
+        <w:br w:type="textWrapping"/>
+      </w:r>
+      <w:r>
+        <w:rPr>
+          <w:rStyle w:val="VerbatimChar"/>
+        </w:rPr>
+        <w:t xml:space="preserve">## W = 61.5, p-value = 0.03448</w:t>
+      </w:r>
+      <w:r>
+        <w:br w:type="textWrapping"/>
+      </w:r>
+      <w:r>
+        <w:rPr>
+          <w:rStyle w:val="VerbatimChar"/>
+        </w:rPr>
+        <w:t xml:space="preserve">## alternative hypothesis: true location shift is greater than 0</w:t>
+      </w:r>
+    </w:p>
+    <w:p>
+      <w:pPr>
+        <w:pStyle w:val="SourceCode"/>
+      </w:pPr>
+      <w:r>
+        <w:rPr>
+          <w:rStyle w:val="KeywordTok"/>
+        </w:rPr>
+        <w:t xml:space="preserve">wilcox.test</w:t>
+      </w:r>
+      <w:r>
+        <w:rPr>
+          <w:rStyle w:val="NormalTok"/>
+        </w:rPr>
+        <w:t xml:space="preserve">(x, y, </w:t>
+      </w:r>
+      <w:r>
+        <w:rPr>
+          <w:rStyle w:val="DataTypeTok"/>
+        </w:rPr>
+        <w:t xml:space="preserve">alternative =</w:t>
+      </w:r>
+      <w:r>
+        <w:rPr>
+          <w:rStyle w:val="NormalTok"/>
+        </w:rPr>
+        <w:t xml:space="preserve"> </w:t>
+      </w:r>
+      <w:r>
+        <w:rPr>
+          <w:rStyle w:val="StringTok"/>
+        </w:rPr>
+        <w:t xml:space="preserve">"greater"</w:t>
+      </w:r>
+      <w:r>
+        <w:rPr>
+          <w:rStyle w:val="NormalTok"/>
+        </w:rPr>
+        <w:t xml:space="preserve">,</w:t>
+      </w:r>
+      <w:r>
+        <w:br w:type="textWrapping"/>
+      </w:r>
+      <w:r>
+        <w:rPr>
+          <w:rStyle w:val="NormalTok"/>
+        </w:rPr>
+        <w:t xml:space="preserve">            </w:t>
+      </w:r>
+      <w:r>
+        <w:rPr>
+          <w:rStyle w:val="DataTypeTok"/>
+        </w:rPr>
+        <w:t xml:space="preserve">exact =</w:t>
+      </w:r>
+      <w:r>
+        <w:rPr>
+          <w:rStyle w:val="NormalTok"/>
+        </w:rPr>
+        <w:t xml:space="preserve"> </w:t>
+      </w:r>
+      <w:r>
+        <w:rPr>
+          <w:rStyle w:val="OtherTok"/>
+        </w:rPr>
+        <w:t xml:space="preserve">FALSE</w:t>
+      </w:r>
+      <w:r>
+        <w:rPr>
+          <w:rStyle w:val="NormalTok"/>
+        </w:rPr>
+        <w:t xml:space="preserve">, </w:t>
+      </w:r>
+      <w:r>
+        <w:rPr>
+          <w:rStyle w:val="DataTypeTok"/>
+        </w:rPr>
+        <w:t xml:space="preserve">correct =</w:t>
+      </w:r>
+      <w:r>
+        <w:rPr>
+          <w:rStyle w:val="NormalTok"/>
+        </w:rPr>
+        <w:t xml:space="preserve"> </w:t>
+      </w:r>
+      <w:r>
+        <w:rPr>
+          <w:rStyle w:val="OtherTok"/>
+        </w:rPr>
+        <w:t xml:space="preserve">FALSE</w:t>
+      </w:r>
+      <w:r>
+        <w:rPr>
+          <w:rStyle w:val="NormalTok"/>
+        </w:rPr>
+        <w:t xml:space="preserve">)</w:t>
+      </w:r>
+    </w:p>
+    <w:p>
+      <w:pPr>
+        <w:pStyle w:val="SourceCode"/>
+      </w:pPr>
+      <w:r>
+        <w:rPr>
+          <w:rStyle w:val="VerbatimChar"/>
+        </w:rPr>
+        <w:t xml:space="preserve">## </w:t>
+      </w:r>
+      <w:r>
+        <w:br w:type="textWrapping"/>
+      </w:r>
+      <w:r>
+        <w:rPr>
+          <w:rStyle w:val="VerbatimChar"/>
+        </w:rPr>
+        <w:t xml:space="preserve">##  Wilcoxon rank sum test</w:t>
+      </w:r>
+      <w:r>
+        <w:br w:type="textWrapping"/>
+      </w:r>
+      <w:r>
+        <w:rPr>
+          <w:rStyle w:val="VerbatimChar"/>
+        </w:rPr>
+        <w:t xml:space="preserve">## </w:t>
+      </w:r>
+      <w:r>
+        <w:br w:type="textWrapping"/>
+      </w:r>
+      <w:r>
+        <w:rPr>
+          <w:rStyle w:val="VerbatimChar"/>
+        </w:rPr>
+        <w:t xml:space="preserve">## data:  x and y</w:t>
+      </w:r>
+      <w:r>
+        <w:br w:type="textWrapping"/>
+      </w:r>
+      <w:r>
+        <w:rPr>
+          <w:rStyle w:val="VerbatimChar"/>
+        </w:rPr>
+        <w:t xml:space="preserve">## W = 61.5, p-value = 0.03123</w:t>
+      </w:r>
+      <w:r>
+        <w:br w:type="textWrapping"/>
+      </w:r>
+      <w:r>
+        <w:rPr>
+          <w:rStyle w:val="VerbatimChar"/>
+        </w:rPr>
+        <w:t xml:space="preserve">## alternative hypothesis: true location shift is greater than 0</w:t>
+      </w:r>
+    </w:p>
+    <w:p>
+      <w:pPr>
+        <w:pStyle w:val="SourceCode"/>
+      </w:pPr>
+      <w:r>
+        <w:rPr>
+          <w:rStyle w:val="KeywordTok"/>
+        </w:rPr>
+        <w:t xml:space="preserve">wilcox.test</w:t>
+      </w:r>
+      <w:r>
+        <w:rPr>
+          <w:rStyle w:val="NormalTok"/>
+        </w:rPr>
+        <w:t xml:space="preserve">(</w:t>
+      </w:r>
+      <w:r>
+        <w:rPr>
+          <w:rStyle w:val="KeywordTok"/>
+        </w:rPr>
+        <w:t xml:space="preserve">rnorm</w:t>
+      </w:r>
+      <w:r>
+        <w:rPr>
+          <w:rStyle w:val="NormalTok"/>
+        </w:rPr>
+        <w:t xml:space="preserve">(</w:t>
+      </w:r>
+      <w:r>
+        <w:rPr>
+          <w:rStyle w:val="DecValTok"/>
+        </w:rPr>
+        <w:t xml:space="preserve">9</w:t>
+      </w:r>
+      <w:r>
+        <w:rPr>
+          <w:rStyle w:val="NormalTok"/>
+        </w:rPr>
+        <w:t xml:space="preserve">), </w:t>
+      </w:r>
+      <w:r>
+        <w:rPr>
+          <w:rStyle w:val="KeywordTok"/>
+        </w:rPr>
+        <w:t xml:space="preserve">rnorm</w:t>
+      </w:r>
+      <w:r>
+        <w:rPr>
+          <w:rStyle w:val="NormalTok"/>
+        </w:rPr>
+        <w:t xml:space="preserve">(</w:t>
+      </w:r>
+      <w:r>
+        <w:rPr>
+          <w:rStyle w:val="DecValTok"/>
+        </w:rPr>
+        <w:t xml:space="preserve">9</w:t>
+      </w:r>
+      <w:r>
+        <w:rPr>
+          <w:rStyle w:val="NormalTok"/>
+        </w:rPr>
+        <w:t xml:space="preserve">, </w:t>
+      </w:r>
+      <w:r>
+        <w:rPr>
+          <w:rStyle w:val="DecValTok"/>
+        </w:rPr>
+        <w:t xml:space="preserve">2</w:t>
+      </w:r>
+      <w:r>
+        <w:rPr>
+          <w:rStyle w:val="NormalTok"/>
+        </w:rPr>
+        <w:t xml:space="preserve">), </w:t>
+      </w:r>
+      <w:r>
+        <w:rPr>
+          <w:rStyle w:val="DataTypeTok"/>
+        </w:rPr>
+        <w:t xml:space="preserve">conf.int =</w:t>
+      </w:r>
+      <w:r>
+        <w:rPr>
+          <w:rStyle w:val="NormalTok"/>
+        </w:rPr>
+        <w:t xml:space="preserve"> </w:t>
+      </w:r>
+      <w:r>
+        <w:rPr>
+          <w:rStyle w:val="OtherTok"/>
+        </w:rPr>
+        <w:t xml:space="preserve">TRUE</w:t>
+      </w:r>
+      <w:r>
+        <w:rPr>
+          <w:rStyle w:val="NormalTok"/>
+        </w:rPr>
+        <w:t xml:space="preserve">)</w:t>
+      </w:r>
+    </w:p>
+    <w:p>
+      <w:pPr>
+        <w:pStyle w:val="SourceCode"/>
+      </w:pPr>
+      <w:r>
+        <w:rPr>
+          <w:rStyle w:val="VerbatimChar"/>
+        </w:rPr>
+        <w:t xml:space="preserve">## </w:t>
+      </w:r>
+      <w:r>
+        <w:br w:type="textWrapping"/>
+      </w:r>
+      <w:r>
+        <w:rPr>
+          <w:rStyle w:val="VerbatimChar"/>
+        </w:rPr>
+        <w:t xml:space="preserve">##  Wilcoxon rank sum test</w:t>
+      </w:r>
+      <w:r>
+        <w:br w:type="textWrapping"/>
+      </w:r>
+      <w:r>
+        <w:rPr>
+          <w:rStyle w:val="VerbatimChar"/>
+        </w:rPr>
+        <w:t xml:space="preserve">## </w:t>
+      </w:r>
+      <w:r>
+        <w:br w:type="textWrapping"/>
+      </w:r>
+      <w:r>
+        <w:rPr>
+          <w:rStyle w:val="VerbatimChar"/>
+        </w:rPr>
+        <w:t xml:space="preserve">## data:  rnorm(9) and rnorm(9, 2)</w:t>
+      </w:r>
+      <w:r>
+        <w:br w:type="textWrapping"/>
+      </w:r>
+      <w:r>
+        <w:rPr>
+          <w:rStyle w:val="VerbatimChar"/>
+        </w:rPr>
+        <w:t xml:space="preserve">## W = 1, p-value = 8.227e-05</w:t>
+      </w:r>
+      <w:r>
+        <w:br w:type="textWrapping"/>
+      </w:r>
+      <w:r>
+        <w:rPr>
+          <w:rStyle w:val="VerbatimChar"/>
+        </w:rPr>
+        <w:t xml:space="preserve">## alternative hypothesis: true location shift is not equal to 0</w:t>
+      </w:r>
+      <w:r>
+        <w:br w:type="textWrapping"/>
+      </w:r>
+      <w:r>
+        <w:rPr>
+          <w:rStyle w:val="VerbatimChar"/>
+        </w:rPr>
+        <w:t xml:space="preserve">## 95 percent confidence interval:</w:t>
+      </w:r>
+      <w:r>
+        <w:br w:type="textWrapping"/>
+      </w:r>
+      <w:r>
+        <w:rPr>
+          <w:rStyle w:val="VerbatimChar"/>
+        </w:rPr>
+        <w:t xml:space="preserve">##  -3.797948 -1.136325</w:t>
+      </w:r>
+      <w:r>
+        <w:br w:type="textWrapping"/>
+      </w:r>
+      <w:r>
+        <w:rPr>
+          <w:rStyle w:val="VerbatimChar"/>
+        </w:rPr>
+        <w:t xml:space="preserve">## sample estimates:</w:t>
+      </w:r>
+      <w:r>
+        <w:br w:type="textWrapping"/>
+      </w:r>
+      <w:r>
+        <w:rPr>
+          <w:rStyle w:val="VerbatimChar"/>
+        </w:rPr>
+        <w:t xml:space="preserve">## difference in location </w:t>
+      </w:r>
+      <w:r>
+        <w:br w:type="textWrapping"/>
+      </w:r>
+      <w:r>
+        <w:rPr>
+          <w:rStyle w:val="VerbatimChar"/>
+        </w:rPr>
+        <w:t xml:space="preserve">##              -2.361511</w:t>
       </w:r>
     </w:p>
     <w:sectPr/>
@@ -1042,7 +1849,7 @@
     </w:lvl>
   </w:abstractNum>
   <w:abstractNum w:abstractNumId="990">
-    <w:nsid w:val="8415e05f"/>
+    <w:nsid w:val="e1407e59"/>
     <w:multiLevelType w:val="multilevel"/>
     <w:lvl w:ilvl="0">
       <w:numFmt w:val="bullet"/>

</xml_diff>